<commit_message>
Refactoring some basic code and initial testing.
</commit_message>
<xml_diff>
--- a/20190802/Attachment_Issue.docx
+++ b/20190802/Attachment_Issue.docx
@@ -2,6 +2,270 @@
 <file path=word/document.xml><?xml version="1.0" encoding="utf-8"?>
 <w:document xmlns:wpc="http://schemas.microsoft.com/office/word/2010/wordprocessingCanvas" xmlns:mc="http://schemas.openxmlformats.org/markup-compatibility/2006" xmlns:o="urn:schemas-microsoft-com:office:office" xmlns:r="http://schemas.openxmlformats.org/officeDocument/2006/relationships" xmlns:m="http://schemas.openxmlformats.org/officeDocument/2006/math" xmlns:v="urn:schemas-microsoft-com:vml" xmlns:wp14="http://schemas.microsoft.com/office/word/2010/wordprocessingDrawing" xmlns:wp="http://schemas.openxmlformats.org/drawingml/2006/wordprocessingDrawing" xmlns:w10="urn:schemas-microsoft-com:office:word" xmlns:w="http://schemas.openxmlformats.org/wordprocessingml/2006/main" xmlns:w14="http://schemas.microsoft.com/office/word/2010/wordml" xmlns:wpg="http://schemas.microsoft.com/office/word/2010/wordprocessingGroup" xmlns:wpi="http://schemas.microsoft.com/office/word/2010/wordprocessingInk" xmlns:wne="http://schemas.microsoft.com/office/word/2006/wordml" xmlns:wps="http://schemas.microsoft.com/office/word/2010/wordprocessingShape" mc:Ignorable="w14 wp14">
   <w:body>
+    <w:p>
+      <w:pPr>
+        <w:pBdr>
+          <w:bottom w:val="single" w:sz="6" w:space="1" w:color="auto"/>
+        </w:pBdr>
+        <w:rPr>
+          <w:noProof/>
+          <w:lang w:val="en-GB" w:eastAsia="en-GB" w:bidi="ar-SA"/>
+        </w:rPr>
+      </w:pPr>
+      <w:r>
+        <w:rPr>
+          <w:noProof/>
+          <w:lang w:val="en-GB" w:eastAsia="en-GB" w:bidi="ar-SA"/>
+        </w:rPr>
+        <w:t>TESTING:</w:t>
+      </w:r>
+    </w:p>
+    <w:p>
+      <w:pPr>
+        <w:pBdr>
+          <w:bottom w:val="single" w:sz="6" w:space="1" w:color="auto"/>
+        </w:pBdr>
+        <w:rPr>
+          <w:noProof/>
+          <w:lang w:val="en-GB" w:eastAsia="en-GB" w:bidi="ar-SA"/>
+        </w:rPr>
+      </w:pPr>
+    </w:p>
+    <w:p>
+      <w:pPr>
+        <w:pBdr>
+          <w:bottom w:val="single" w:sz="6" w:space="1" w:color="auto"/>
+        </w:pBdr>
+        <w:rPr>
+          <w:noProof/>
+          <w:lang w:val="en-GB" w:eastAsia="en-GB" w:bidi="ar-SA"/>
+        </w:rPr>
+      </w:pPr>
+      <w:r>
+        <w:rPr>
+          <w:noProof/>
+          <w:lang w:val="en-GB" w:eastAsia="en-GB" w:bidi="ar-SA"/>
+        </w:rPr>
+        <w:drawing>
+          <wp:inline distT="0" distB="0" distL="0" distR="0" wp14:anchorId="0EEB86BF" wp14:editId="3D44AF07">
+            <wp:extent cx="5760720" cy="2234836"/>
+            <wp:effectExtent l="0" t="0" r="0" b="0"/>
+            <wp:docPr id="1" name="Grafik 1"/>
+            <wp:cNvGraphicFramePr>
+              <a:graphicFrameLocks xmlns:a="http://schemas.openxmlformats.org/drawingml/2006/main" noChangeAspect="1"/>
+            </wp:cNvGraphicFramePr>
+            <a:graphic xmlns:a="http://schemas.openxmlformats.org/drawingml/2006/main">
+              <a:graphicData uri="http://schemas.openxmlformats.org/drawingml/2006/picture">
+                <pic:pic xmlns:pic="http://schemas.openxmlformats.org/drawingml/2006/picture">
+                  <pic:nvPicPr>
+                    <pic:cNvPr id="0" name=""/>
+                    <pic:cNvPicPr/>
+                  </pic:nvPicPr>
+                  <pic:blipFill>
+                    <a:blip r:embed="rId5"/>
+                    <a:stretch>
+                      <a:fillRect/>
+                    </a:stretch>
+                  </pic:blipFill>
+                  <pic:spPr>
+                    <a:xfrm>
+                      <a:off x="0" y="0"/>
+                      <a:ext cx="5760720" cy="2234836"/>
+                    </a:xfrm>
+                    <a:prstGeom prst="rect">
+                      <a:avLst/>
+                    </a:prstGeom>
+                  </pic:spPr>
+                </pic:pic>
+              </a:graphicData>
+            </a:graphic>
+          </wp:inline>
+        </w:drawing>
+      </w:r>
+    </w:p>
+    <w:p>
+      <w:pPr>
+        <w:pBdr>
+          <w:bottom w:val="single" w:sz="6" w:space="1" w:color="auto"/>
+        </w:pBdr>
+        <w:rPr>
+          <w:noProof/>
+          <w:lang w:val="en-GB" w:eastAsia="en-GB" w:bidi="ar-SA"/>
+        </w:rPr>
+      </w:pPr>
+    </w:p>
+    <w:p>
+      <w:pPr>
+        <w:pBdr>
+          <w:bottom w:val="single" w:sz="6" w:space="1" w:color="auto"/>
+        </w:pBdr>
+        <w:rPr>
+          <w:noProof/>
+          <w:lang w:val="en-GB" w:eastAsia="en-GB" w:bidi="ar-SA"/>
+        </w:rPr>
+      </w:pPr>
+    </w:p>
+    <w:p>
+      <w:pPr>
+        <w:pBdr>
+          <w:bottom w:val="single" w:sz="6" w:space="1" w:color="auto"/>
+        </w:pBdr>
+        <w:rPr>
+          <w:noProof/>
+          <w:lang w:val="en-GB" w:eastAsia="en-GB" w:bidi="ar-SA"/>
+        </w:rPr>
+      </w:pPr>
+      <w:r>
+        <w:rPr>
+          <w:noProof/>
+          <w:lang w:val="en-GB" w:eastAsia="en-GB" w:bidi="ar-SA"/>
+        </w:rPr>
+        <w:drawing>
+          <wp:inline distT="0" distB="0" distL="0" distR="0" wp14:anchorId="6FD5F5D9" wp14:editId="0E0E3F57">
+            <wp:extent cx="5760720" cy="2332216"/>
+            <wp:effectExtent l="0" t="0" r="0" b="0"/>
+            <wp:docPr id="5" name="Grafik 5"/>
+            <wp:cNvGraphicFramePr>
+              <a:graphicFrameLocks xmlns:a="http://schemas.openxmlformats.org/drawingml/2006/main" noChangeAspect="1"/>
+            </wp:cNvGraphicFramePr>
+            <a:graphic xmlns:a="http://schemas.openxmlformats.org/drawingml/2006/main">
+              <a:graphicData uri="http://schemas.openxmlformats.org/drawingml/2006/picture">
+                <pic:pic xmlns:pic="http://schemas.openxmlformats.org/drawingml/2006/picture">
+                  <pic:nvPicPr>
+                    <pic:cNvPr id="0" name=""/>
+                    <pic:cNvPicPr/>
+                  </pic:nvPicPr>
+                  <pic:blipFill>
+                    <a:blip r:embed="rId6"/>
+                    <a:stretch>
+                      <a:fillRect/>
+                    </a:stretch>
+                  </pic:blipFill>
+                  <pic:spPr>
+                    <a:xfrm>
+                      <a:off x="0" y="0"/>
+                      <a:ext cx="5760720" cy="2332216"/>
+                    </a:xfrm>
+                    <a:prstGeom prst="rect">
+                      <a:avLst/>
+                    </a:prstGeom>
+                  </pic:spPr>
+                </pic:pic>
+              </a:graphicData>
+            </a:graphic>
+          </wp:inline>
+        </w:drawing>
+      </w:r>
+    </w:p>
+    <w:p>
+      <w:pPr>
+        <w:pBdr>
+          <w:bottom w:val="single" w:sz="6" w:space="1" w:color="auto"/>
+        </w:pBdr>
+        <w:rPr>
+          <w:noProof/>
+          <w:lang w:val="en-GB" w:eastAsia="en-GB" w:bidi="ar-SA"/>
+        </w:rPr>
+      </w:pPr>
+      <w:r>
+        <w:rPr>
+          <w:noProof/>
+          <w:lang w:val="en-GB" w:eastAsia="en-GB" w:bidi="ar-SA"/>
+        </w:rPr>
+        <w:drawing>
+          <wp:inline distT="0" distB="0" distL="0" distR="0" wp14:anchorId="5733F242" wp14:editId="595F29CA">
+            <wp:extent cx="5760720" cy="2225649"/>
+            <wp:effectExtent l="0" t="0" r="0" b="3810"/>
+            <wp:docPr id="6" name="Grafik 6"/>
+            <wp:cNvGraphicFramePr>
+              <a:graphicFrameLocks xmlns:a="http://schemas.openxmlformats.org/drawingml/2006/main" noChangeAspect="1"/>
+            </wp:cNvGraphicFramePr>
+            <a:graphic xmlns:a="http://schemas.openxmlformats.org/drawingml/2006/main">
+              <a:graphicData uri="http://schemas.openxmlformats.org/drawingml/2006/picture">
+                <pic:pic xmlns:pic="http://schemas.openxmlformats.org/drawingml/2006/picture">
+                  <pic:nvPicPr>
+                    <pic:cNvPr id="0" name=""/>
+                    <pic:cNvPicPr/>
+                  </pic:nvPicPr>
+                  <pic:blipFill>
+                    <a:blip r:embed="rId7"/>
+                    <a:stretch>
+                      <a:fillRect/>
+                    </a:stretch>
+                  </pic:blipFill>
+                  <pic:spPr>
+                    <a:xfrm>
+                      <a:off x="0" y="0"/>
+                      <a:ext cx="5760720" cy="2225649"/>
+                    </a:xfrm>
+                    <a:prstGeom prst="rect">
+                      <a:avLst/>
+                    </a:prstGeom>
+                  </pic:spPr>
+                </pic:pic>
+              </a:graphicData>
+            </a:graphic>
+          </wp:inline>
+        </w:drawing>
+      </w:r>
+    </w:p>
+    <w:p>
+      <w:pPr>
+        <w:pBdr>
+          <w:bottom w:val="single" w:sz="6" w:space="1" w:color="auto"/>
+        </w:pBdr>
+        <w:rPr>
+          <w:noProof/>
+          <w:lang w:val="en-GB" w:eastAsia="en-GB" w:bidi="ar-SA"/>
+        </w:rPr>
+      </w:pPr>
+    </w:p>
+    <w:p>
+      <w:pPr>
+        <w:pBdr>
+          <w:bottom w:val="single" w:sz="6" w:space="1" w:color="auto"/>
+        </w:pBdr>
+        <w:rPr>
+          <w:noProof/>
+          <w:lang w:val="en-GB" w:eastAsia="en-GB" w:bidi="ar-SA"/>
+        </w:rPr>
+      </w:pPr>
+      <w:bookmarkStart w:id="0" w:name="_GoBack"/>
+      <w:bookmarkEnd w:id="0"/>
+    </w:p>
+    <w:p>
+      <w:pPr>
+        <w:pBdr>
+          <w:bottom w:val="single" w:sz="6" w:space="1" w:color="auto"/>
+        </w:pBdr>
+        <w:rPr>
+          <w:noProof/>
+          <w:lang w:val="en-GB" w:eastAsia="en-GB" w:bidi="ar-SA"/>
+        </w:rPr>
+      </w:pPr>
+    </w:p>
+    <w:p>
+      <w:pPr>
+        <w:pBdr>
+          <w:bottom w:val="single" w:sz="6" w:space="1" w:color="auto"/>
+        </w:pBdr>
+        <w:rPr>
+          <w:noProof/>
+          <w:lang w:val="en-GB" w:eastAsia="en-GB" w:bidi="ar-SA"/>
+        </w:rPr>
+      </w:pPr>
+    </w:p>
+    <w:p>
+      <w:pPr>
+        <w:pBdr>
+          <w:bottom w:val="single" w:sz="6" w:space="1" w:color="auto"/>
+        </w:pBdr>
+        <w:rPr>
+          <w:noProof/>
+          <w:lang w:val="en-GB" w:eastAsia="en-GB" w:bidi="ar-SA"/>
+        </w:rPr>
+      </w:pPr>
+    </w:p>
     <w:p>
       <w:pPr>
         <w:pBdr>
@@ -151,24 +415,18 @@
                                 <w:szCs w:val="16"/>
                                 <w:lang w:val="en-GB"/>
                               </w:rPr>
-                              <w:t xml:space="preserve"> in postfu</w:t>
+                              <w:t xml:space="preserve"> in </w:t>
                             </w:r>
+                            <w:proofErr w:type="spellStart"/>
                             <w:r>
                               <w:rPr>
                                 <w:sz w:val="16"/>
                                 <w:szCs w:val="16"/>
                                 <w:lang w:val="en-GB"/>
                               </w:rPr>
-                              <w:t>n</w:t>
+                              <w:t>postfuntion</w:t>
                             </w:r>
-                            <w:r>
-                              <w:rPr>
-                                <w:sz w:val="16"/>
-                                <w:szCs w:val="16"/>
-                                <w:lang w:val="en-GB"/>
-                              </w:rPr>
-                              <w:t>tion</w:t>
-                            </w:r>
+                            <w:proofErr w:type="spellEnd"/>
                           </w:p>
                         </w:txbxContent>
                       </wps:txbx>
@@ -374,7 +632,7 @@
                     <pic:cNvPicPr/>
                   </pic:nvPicPr>
                   <pic:blipFill>
-                    <a:blip r:embed="rId5"/>
+                    <a:blip r:embed="rId8"/>
                     <a:stretch>
                       <a:fillRect/>
                     </a:stretch>
@@ -717,18 +975,7 @@
           <w:szCs w:val="12"/>
           <w:lang w:val="en-GB" w:eastAsia="de-DE" w:bidi="ar-SA"/>
         </w:rPr>
-        <w:t xml:space="preserve">2019-08-02 11:44:17,256 http-nio-8080-exec-15 DEBUG SU27 704x26678x1 9xkf4p 172.20.17.43,127.0.0.1 /secure/CommentAssignIssue.jspa </w:t>
-      </w:r>
-      <w:bookmarkStart w:id="0" w:name="_GoBack"/>
-      <w:bookmarkEnd w:id="0"/>
-      <w:r>
-        <w:rPr>
-          <w:noProof/>
-          <w:sz w:val="12"/>
-          <w:szCs w:val="12"/>
-          <w:lang w:val="en-GB" w:eastAsia="de-DE" w:bidi="ar-SA"/>
-        </w:rPr>
-        <w:t>[d.b.b.scts.workflow.AppendAttachmentsPostFunction] [AppendAttach-mentsPostFunction]  Selectd Attachment  true</w:t>
+        <w:t>2019-08-02 11:44:17,256 http-nio-8080-exec-15 DEBUG SU27 704x26678x1 9xkf4p 172.20.17.43,127.0.0.1 /secure/CommentAssignIssue.jspa [d.b.b.scts.workflow.AppendAttachmentsPostFunction] [AppendAttach-mentsPostFunction]  Selectd Attachment  true</w:t>
       </w:r>
     </w:p>
     <w:p>
@@ -820,29 +1067,29 @@
           <w:szCs w:val="12"/>
           <w:lang w:val="en-GB" w:eastAsia="de-DE" w:bidi="ar-SA"/>
         </w:rPr>
+        <w:t xml:space="preserve">2019-08-02 11:44:17,243 http-nio-8080-exec-15 DEBUG SU27 704x26678x1 9xkf4p 172.20.17.43,127.0.0.1 /secure/CommentAssignIssue.jspa [d.b.b.scts.workflow.AppendAttachmentsPostFunction] [AppendAttach-mentsPostFunction]  Item  :    [ Mail (parallel) TO  ]   [ status TO 10502 ]  </w:t>
+      </w:r>
+    </w:p>
+    <w:p>
+      <w:pPr>
+        <w:pBdr>
+          <w:bottom w:val="single" w:sz="6" w:space="1" w:color="auto"/>
+        </w:pBdr>
+        <w:rPr>
+          <w:noProof/>
+          <w:sz w:val="12"/>
+          <w:szCs w:val="12"/>
+          <w:lang w:val="en-GB" w:eastAsia="de-DE" w:bidi="ar-SA"/>
+        </w:rPr>
+      </w:pPr>
+      <w:r>
+        <w:rPr>
+          <w:noProof/>
+          <w:sz w:val="12"/>
+          <w:szCs w:val="12"/>
+          <w:lang w:val="en-GB" w:eastAsia="de-DE" w:bidi="ar-SA"/>
+        </w:rPr>
         <w:lastRenderedPageBreak/>
-        <w:t xml:space="preserve">2019-08-02 11:44:17,243 http-nio-8080-exec-15 DEBUG SU27 704x26678x1 9xkf4p 172.20.17.43,127.0.0.1 /secure/CommentAssignIssue.jspa [d.b.b.scts.workflow.AppendAttachmentsPostFunction] [AppendAttach-mentsPostFunction]  Item  :    [ Mail (parallel) TO  ]   [ status TO 10502 ]  </w:t>
-      </w:r>
-    </w:p>
-    <w:p>
-      <w:pPr>
-        <w:pBdr>
-          <w:bottom w:val="single" w:sz="6" w:space="1" w:color="auto"/>
-        </w:pBdr>
-        <w:rPr>
-          <w:noProof/>
-          <w:sz w:val="12"/>
-          <w:szCs w:val="12"/>
-          <w:lang w:val="en-GB" w:eastAsia="de-DE" w:bidi="ar-SA"/>
-        </w:rPr>
-      </w:pPr>
-      <w:r>
-        <w:rPr>
-          <w:noProof/>
-          <w:sz w:val="12"/>
-          <w:szCs w:val="12"/>
-          <w:lang w:val="en-GB" w:eastAsia="de-DE" w:bidi="ar-SA"/>
-        </w:rPr>
         <w:t xml:space="preserve">2019-08-02 11:44:17,243 http-nio-8080-exec-15 DEBUG SU27 704x26678x1 9xkf4p 172.20.17.43,127.0.0.1 /secure/CommentAssignIssue.jspa [d.b.b.scts.workflow.AppendAttachmentsPostFunction] [AppendAttach-mentsPostFunction]  List of ChangeItems :   </w:t>
       </w:r>
     </w:p>

</xml_diff>